<commit_message>
not using ysproc to extract obs flow from wdm file
</commit_message>
<xml_diff>
--- a/Predictive-error-analysis-method-big-elk-creek-hydrology.docx
+++ b/Predictive-error-analysis-method-big-elk-creek-hydrology.docx
@@ -39,6 +39,47 @@
       </w:r>
       <w:r>
         <w:t>2014/05/30</w:t>
+      </w:r>
+    </w:p>
+    <w:p>
+      <w:r>
+        <w:t>Steps:</w:t>
+      </w:r>
+    </w:p>
+    <w:p>
+      <w:pPr>
+        <w:pStyle w:val="ListParagraph"/>
+        <w:numPr>
+          <w:ilvl w:val="0"/>
+          <w:numId w:val="1"/>
+        </w:numPr>
+      </w:pPr>
+      <w:r>
+        <w:t>Get obs flow data from wdm file using tsproc</w:t>
+      </w:r>
+    </w:p>
+    <w:p>
+      <w:pPr>
+        <w:pStyle w:val="ListParagraph"/>
+        <w:numPr>
+          <w:ilvl w:val="0"/>
+          <w:numId w:val="1"/>
+        </w:numPr>
+      </w:pPr>
+      <w:r>
+        <w:t>Remove flows from obs data used for calibration.</w:t>
+      </w:r>
+    </w:p>
+    <w:p>
+      <w:pPr>
+        <w:pStyle w:val="ListParagraph"/>
+        <w:numPr>
+          <w:ilvl w:val="0"/>
+          <w:numId w:val="1"/>
+        </w:numPr>
+      </w:pPr>
+      <w:r>
+        <w:t>Process obs flow with data removed for pest run</w:t>
       </w:r>
     </w:p>
     <w:sectPr>
@@ -49,6 +90,127 @@
     </w:sectPr>
   </w:body>
 </w:document>
+</file>
+
+<file path=word/numbering.xml><?xml version="1.0" encoding="utf-8"?>
+<w:numbering xmlns:ve="http://schemas.openxmlformats.org/markup-compatibility/2006" xmlns:o="urn:schemas-microsoft-com:office:office" xmlns:r="http://schemas.openxmlformats.org/officeDocument/2006/relationships" xmlns:m="http://schemas.openxmlformats.org/officeDocument/2006/math" xmlns:v="urn:schemas-microsoft-com:vml" xmlns:wp="http://schemas.openxmlformats.org/drawingml/2006/wordprocessingDrawing" xmlns:w10="urn:schemas-microsoft-com:office:word" xmlns:w="http://schemas.openxmlformats.org/wordprocessingml/2006/main" xmlns:wne="http://schemas.microsoft.com/office/word/2006/wordml">
+  <w:abstractNum w:abstractNumId="0">
+    <w:nsid w:val="2C2F458E"/>
+    <w:multiLevelType w:val="hybridMultilevel"/>
+    <w:tmpl w:val="2D5EDF6E"/>
+    <w:lvl w:ilvl="0" w:tplc="04090001">
+      <w:start w:val="1"/>
+      <w:numFmt w:val="bullet"/>
+      <w:lvlText w:val=""/>
+      <w:lvlJc w:val="left"/>
+      <w:pPr>
+        <w:ind w:left="720" w:hanging="360"/>
+      </w:pPr>
+      <w:rPr>
+        <w:rFonts w:ascii="Symbol" w:hAnsi="Symbol" w:hint="default"/>
+      </w:rPr>
+    </w:lvl>
+    <w:lvl w:ilvl="1" w:tplc="04090003" w:tentative="1">
+      <w:start w:val="1"/>
+      <w:numFmt w:val="bullet"/>
+      <w:lvlText w:val="o"/>
+      <w:lvlJc w:val="left"/>
+      <w:pPr>
+        <w:ind w:left="1440" w:hanging="360"/>
+      </w:pPr>
+      <w:rPr>
+        <w:rFonts w:ascii="Courier New" w:hAnsi="Courier New" w:cs="Courier New" w:hint="default"/>
+      </w:rPr>
+    </w:lvl>
+    <w:lvl w:ilvl="2" w:tplc="04090005" w:tentative="1">
+      <w:start w:val="1"/>
+      <w:numFmt w:val="bullet"/>
+      <w:lvlText w:val=""/>
+      <w:lvlJc w:val="left"/>
+      <w:pPr>
+        <w:ind w:left="2160" w:hanging="360"/>
+      </w:pPr>
+      <w:rPr>
+        <w:rFonts w:ascii="Wingdings" w:hAnsi="Wingdings" w:hint="default"/>
+      </w:rPr>
+    </w:lvl>
+    <w:lvl w:ilvl="3" w:tplc="04090001" w:tentative="1">
+      <w:start w:val="1"/>
+      <w:numFmt w:val="bullet"/>
+      <w:lvlText w:val=""/>
+      <w:lvlJc w:val="left"/>
+      <w:pPr>
+        <w:ind w:left="2880" w:hanging="360"/>
+      </w:pPr>
+      <w:rPr>
+        <w:rFonts w:ascii="Symbol" w:hAnsi="Symbol" w:hint="default"/>
+      </w:rPr>
+    </w:lvl>
+    <w:lvl w:ilvl="4" w:tplc="04090003" w:tentative="1">
+      <w:start w:val="1"/>
+      <w:numFmt w:val="bullet"/>
+      <w:lvlText w:val="o"/>
+      <w:lvlJc w:val="left"/>
+      <w:pPr>
+        <w:ind w:left="3600" w:hanging="360"/>
+      </w:pPr>
+      <w:rPr>
+        <w:rFonts w:ascii="Courier New" w:hAnsi="Courier New" w:cs="Courier New" w:hint="default"/>
+      </w:rPr>
+    </w:lvl>
+    <w:lvl w:ilvl="5" w:tplc="04090005" w:tentative="1">
+      <w:start w:val="1"/>
+      <w:numFmt w:val="bullet"/>
+      <w:lvlText w:val=""/>
+      <w:lvlJc w:val="left"/>
+      <w:pPr>
+        <w:ind w:left="4320" w:hanging="360"/>
+      </w:pPr>
+      <w:rPr>
+        <w:rFonts w:ascii="Wingdings" w:hAnsi="Wingdings" w:hint="default"/>
+      </w:rPr>
+    </w:lvl>
+    <w:lvl w:ilvl="6" w:tplc="04090001" w:tentative="1">
+      <w:start w:val="1"/>
+      <w:numFmt w:val="bullet"/>
+      <w:lvlText w:val=""/>
+      <w:lvlJc w:val="left"/>
+      <w:pPr>
+        <w:ind w:left="5040" w:hanging="360"/>
+      </w:pPr>
+      <w:rPr>
+        <w:rFonts w:ascii="Symbol" w:hAnsi="Symbol" w:hint="default"/>
+      </w:rPr>
+    </w:lvl>
+    <w:lvl w:ilvl="7" w:tplc="04090003" w:tentative="1">
+      <w:start w:val="1"/>
+      <w:numFmt w:val="bullet"/>
+      <w:lvlText w:val="o"/>
+      <w:lvlJc w:val="left"/>
+      <w:pPr>
+        <w:ind w:left="5760" w:hanging="360"/>
+      </w:pPr>
+      <w:rPr>
+        <w:rFonts w:ascii="Courier New" w:hAnsi="Courier New" w:cs="Courier New" w:hint="default"/>
+      </w:rPr>
+    </w:lvl>
+    <w:lvl w:ilvl="8" w:tplc="04090005" w:tentative="1">
+      <w:start w:val="1"/>
+      <w:numFmt w:val="bullet"/>
+      <w:lvlText w:val=""/>
+      <w:lvlJc w:val="left"/>
+      <w:pPr>
+        <w:ind w:left="6480" w:hanging="360"/>
+      </w:pPr>
+      <w:rPr>
+        <w:rFonts w:ascii="Wingdings" w:hAnsi="Wingdings" w:hint="default"/>
+      </w:rPr>
+    </w:lvl>
+  </w:abstractNum>
+  <w:num w:numId="1">
+    <w:abstractNumId w:val="0"/>
+  </w:num>
+</w:numbering>
 </file>
 
 <file path=word/styles.xml><?xml version="1.0" encoding="utf-8"?>
@@ -278,6 +440,17 @@
       <w:szCs w:val="28"/>
     </w:rPr>
   </w:style>
+  <w:style w:type="paragraph" w:styleId="ListParagraph">
+    <w:name w:val="List Paragraph"/>
+    <w:basedOn w:val="Normal"/>
+    <w:uiPriority w:val="34"/>
+    <w:qFormat/>
+    <w:rsid w:val="00451896"/>
+    <w:pPr>
+      <w:ind w:left="720"/>
+      <w:contextualSpacing/>
+    </w:pPr>
+  </w:style>
 </w:styles>
 </file>
 

</xml_diff>

<commit_message>
identified the next step in method
</commit_message>
<xml_diff>
--- a/Predictive-error-analysis-method-big-elk-creek-hydrology.docx
+++ b/Predictive-error-analysis-method-big-elk-creek-hydrology.docx
@@ -55,8 +55,29 @@
         </w:numPr>
       </w:pPr>
       <w:r>
-        <w:t>Get obs flow data from wdm file using tsproc</w:t>
-      </w:r>
+        <w:t xml:space="preserve">Get </w:t>
+      </w:r>
+      <w:proofErr w:type="spellStart"/>
+      <w:r>
+        <w:t>obs</w:t>
+      </w:r>
+      <w:proofErr w:type="spellEnd"/>
+      <w:r>
+        <w:t xml:space="preserve"> flow data from </w:t>
+      </w:r>
+      <w:proofErr w:type="spellStart"/>
+      <w:r>
+        <w:t>wdm</w:t>
+      </w:r>
+      <w:proofErr w:type="spellEnd"/>
+      <w:r>
+        <w:t xml:space="preserve"> file using </w:t>
+      </w:r>
+      <w:proofErr w:type="spellStart"/>
+      <w:r>
+        <w:t>hspf</w:t>
+      </w:r>
+      <w:proofErr w:type="spellEnd"/>
     </w:p>
     <w:p>
       <w:pPr>
@@ -67,7 +88,15 @@
         </w:numPr>
       </w:pPr>
       <w:r>
-        <w:t>Remove flows from obs data used for calibration.</w:t>
+        <w:t xml:space="preserve">Remove flows from </w:t>
+      </w:r>
+      <w:proofErr w:type="spellStart"/>
+      <w:r>
+        <w:t>obs</w:t>
+      </w:r>
+      <w:proofErr w:type="spellEnd"/>
+      <w:r>
+        <w:t xml:space="preserve"> data used for calibration.</w:t>
       </w:r>
     </w:p>
     <w:p>
@@ -79,7 +108,27 @@
         </w:numPr>
       </w:pPr>
       <w:r>
-        <w:t>Process obs flow with data removed for pest run</w:t>
+        <w:t xml:space="preserve">Process </w:t>
+      </w:r>
+      <w:proofErr w:type="spellStart"/>
+      <w:r>
+        <w:t>obs</w:t>
+      </w:r>
+      <w:proofErr w:type="spellEnd"/>
+      <w:r>
+        <w:t xml:space="preserve"> flow with data removed for pest run</w:t>
+      </w:r>
+      <w:r>
+        <w:t>, use previously developed r-script:</w:t>
+      </w:r>
+      <w:r>
+        <w:br/>
+      </w:r>
+      <w:r>
+        <w:t>M:\Models\Bacteria\HSPF\bigelkHydroCal201601\r-files</w:t>
+      </w:r>
+      <w:r>
+        <w:t>\hspf.output-proc.R</w:t>
       </w:r>
     </w:p>
     <w:sectPr>

</xml_diff>